<commit_message>
update command file and pay load file
</commit_message>
<xml_diff>
--- a/PayLoads for tracker & aggregate data push.docx
+++ b/PayLoads for tracker & aggregate data push.docx
@@ -7782,8 +7782,6 @@
           <w:lang w:bidi="ar"/>
         </w:rPr>
       </w:pPr>
-      <w:bookmarkStart w:id="0" w:name="_GoBack"/>
-      <w:bookmarkEnd w:id="0"/>
     </w:p>
     <w:p>
       <w:pPr>
@@ -22356,6 +22354,2639 @@
           <w:szCs w:val="19"/>
         </w:rPr>
       </w:pPr>
+    </w:p>
+    <w:p>
+      <w:pPr>
+        <w:rPr>
+          <w:rFonts w:ascii="Roboto" w:eastAsia="Roboto" w:hAnsi="Roboto" w:cs="Roboto"/>
+          <w:color w:val="262626"/>
+          <w:sz w:val="19"/>
+          <w:szCs w:val="19"/>
+        </w:rPr>
+      </w:pPr>
+      <w:proofErr w:type="spellStart"/>
+      <w:r>
+        <w:rPr>
+          <w:b/>
+          <w:bCs/>
+          <w:color w:val="008000"/>
+          <w:sz w:val="18"/>
+          <w:szCs w:val="18"/>
+        </w:rPr>
+        <w:t>organisationUnits</w:t>
+      </w:r>
+      <w:proofErr w:type="spellEnd"/>
+      <w:r>
+        <w:rPr>
+          <w:rFonts w:ascii="Roboto" w:eastAsia="Roboto" w:hAnsi="Roboto" w:cs="Roboto"/>
+          <w:color w:val="262626"/>
+          <w:sz w:val="19"/>
+          <w:szCs w:val="19"/>
+        </w:rPr>
+        <w:t xml:space="preserve"> update payload</w:t>
+      </w:r>
+    </w:p>
+    <w:p>
+      <w:pPr>
+        <w:rPr>
+          <w:rFonts w:ascii="Roboto" w:eastAsia="Roboto" w:hAnsi="Roboto" w:cs="Roboto"/>
+          <w:color w:val="262626"/>
+          <w:sz w:val="19"/>
+          <w:szCs w:val="19"/>
+        </w:rPr>
+      </w:pPr>
+    </w:p>
+    <w:p>
+      <w:pPr>
+        <w:pStyle w:val="HTMLPreformatted"/>
+        <w:shd w:val="clear" w:color="auto" w:fill="FFFFFF"/>
+        <w:rPr>
+          <w:color w:val="000000"/>
+          <w:sz w:val="18"/>
+          <w:szCs w:val="18"/>
+        </w:rPr>
+      </w:pPr>
+      <w:r>
+        <w:rPr>
+          <w:b/>
+          <w:bCs/>
+          <w:color w:val="660E7A"/>
+          <w:sz w:val="18"/>
+          <w:szCs w:val="18"/>
+        </w:rPr>
+        <w:t>$</w:t>
+      </w:r>
+      <w:r>
+        <w:rPr>
+          <w:color w:val="000000"/>
+          <w:sz w:val="18"/>
+          <w:szCs w:val="18"/>
+        </w:rPr>
+        <w:t>.</w:t>
+      </w:r>
+      <w:r>
+        <w:rPr>
+          <w:color w:val="7A7A43"/>
+          <w:sz w:val="18"/>
+          <w:szCs w:val="18"/>
+        </w:rPr>
+        <w:t>ajax</w:t>
+      </w:r>
+      <w:r>
+        <w:rPr>
+          <w:color w:val="000000"/>
+          <w:sz w:val="18"/>
+          <w:szCs w:val="18"/>
+        </w:rPr>
+        <w:t>({</w:t>
+      </w:r>
+      <w:r>
+        <w:rPr>
+          <w:color w:val="000000"/>
+          <w:sz w:val="18"/>
+          <w:szCs w:val="18"/>
+        </w:rPr>
+        <w:br/>
+        <w:t xml:space="preserve">    </w:t>
+      </w:r>
+      <w:r>
+        <w:rPr>
+          <w:b/>
+          <w:bCs/>
+          <w:color w:val="660E7A"/>
+          <w:sz w:val="18"/>
+          <w:szCs w:val="18"/>
+        </w:rPr>
+        <w:t>type</w:t>
+      </w:r>
+      <w:r>
+        <w:rPr>
+          <w:color w:val="000000"/>
+          <w:sz w:val="18"/>
+          <w:szCs w:val="18"/>
+        </w:rPr>
+        <w:t xml:space="preserve">: </w:t>
+      </w:r>
+      <w:r>
+        <w:rPr>
+          <w:b/>
+          <w:bCs/>
+          <w:color w:val="008000"/>
+          <w:sz w:val="18"/>
+          <w:szCs w:val="18"/>
+        </w:rPr>
+        <w:t>"GET"</w:t>
+      </w:r>
+      <w:r>
+        <w:rPr>
+          <w:color w:val="000000"/>
+          <w:sz w:val="18"/>
+          <w:szCs w:val="18"/>
+        </w:rPr>
+        <w:t>,</w:t>
+      </w:r>
+      <w:r>
+        <w:rPr>
+          <w:color w:val="000000"/>
+          <w:sz w:val="18"/>
+          <w:szCs w:val="18"/>
+        </w:rPr>
+        <w:br/>
+        <w:t xml:space="preserve">    </w:t>
+      </w:r>
+      <w:r>
+        <w:rPr>
+          <w:b/>
+          <w:bCs/>
+          <w:color w:val="660E7A"/>
+          <w:sz w:val="18"/>
+          <w:szCs w:val="18"/>
+        </w:rPr>
+        <w:t>async</w:t>
+      </w:r>
+      <w:r>
+        <w:rPr>
+          <w:color w:val="000000"/>
+          <w:sz w:val="18"/>
+          <w:szCs w:val="18"/>
+        </w:rPr>
+        <w:t xml:space="preserve">: </w:t>
+      </w:r>
+      <w:r>
+        <w:rPr>
+          <w:b/>
+          <w:bCs/>
+          <w:color w:val="000080"/>
+          <w:sz w:val="18"/>
+          <w:szCs w:val="18"/>
+        </w:rPr>
+        <w:t>false</w:t>
+      </w:r>
+      <w:r>
+        <w:rPr>
+          <w:color w:val="000000"/>
+          <w:sz w:val="18"/>
+          <w:szCs w:val="18"/>
+        </w:rPr>
+        <w:t>,</w:t>
+      </w:r>
+      <w:r>
+        <w:rPr>
+          <w:color w:val="000000"/>
+          <w:sz w:val="18"/>
+          <w:szCs w:val="18"/>
+        </w:rPr>
+        <w:br/>
+      </w:r>
+      <w:r>
+        <w:rPr>
+          <w:color w:val="000000"/>
+          <w:sz w:val="18"/>
+          <w:szCs w:val="18"/>
+        </w:rPr>
+        <w:lastRenderedPageBreak/>
+        <w:t xml:space="preserve">    </w:t>
+      </w:r>
+      <w:r>
+        <w:rPr>
+          <w:b/>
+          <w:bCs/>
+          <w:color w:val="660E7A"/>
+          <w:sz w:val="18"/>
+          <w:szCs w:val="18"/>
+        </w:rPr>
+        <w:t>url</w:t>
+      </w:r>
+      <w:r>
+        <w:rPr>
+          <w:color w:val="000000"/>
+          <w:sz w:val="18"/>
+          <w:szCs w:val="18"/>
+        </w:rPr>
+        <w:t xml:space="preserve">: </w:t>
+      </w:r>
+      <w:r>
+        <w:rPr>
+          <w:b/>
+          <w:bCs/>
+          <w:color w:val="008000"/>
+          <w:sz w:val="18"/>
+          <w:szCs w:val="18"/>
+        </w:rPr>
+        <w:t>'../../</w:t>
+      </w:r>
+      <w:proofErr w:type="spellStart"/>
+      <w:r>
+        <w:rPr>
+          <w:b/>
+          <w:bCs/>
+          <w:color w:val="008000"/>
+          <w:sz w:val="18"/>
+          <w:szCs w:val="18"/>
+        </w:rPr>
+        <w:t>organisationUnits</w:t>
+      </w:r>
+      <w:proofErr w:type="spellEnd"/>
+      <w:r>
+        <w:rPr>
+          <w:b/>
+          <w:bCs/>
+          <w:color w:val="008000"/>
+          <w:sz w:val="18"/>
+          <w:szCs w:val="18"/>
+        </w:rPr>
+        <w:t xml:space="preserve">/' </w:t>
+      </w:r>
+      <w:r>
+        <w:rPr>
+          <w:color w:val="000000"/>
+          <w:sz w:val="18"/>
+          <w:szCs w:val="18"/>
+        </w:rPr>
+        <w:t xml:space="preserve">+ </w:t>
+      </w:r>
+      <w:proofErr w:type="spellStart"/>
+      <w:r>
+        <w:rPr>
+          <w:color w:val="000000"/>
+          <w:sz w:val="18"/>
+          <w:szCs w:val="18"/>
+        </w:rPr>
+        <w:t>row.</w:t>
+      </w:r>
+      <w:r>
+        <w:rPr>
+          <w:b/>
+          <w:bCs/>
+          <w:color w:val="660E7A"/>
+          <w:sz w:val="18"/>
+          <w:szCs w:val="18"/>
+        </w:rPr>
+        <w:t>uid</w:t>
+      </w:r>
+      <w:proofErr w:type="spellEnd"/>
+      <w:r>
+        <w:rPr>
+          <w:b/>
+          <w:bCs/>
+          <w:color w:val="660E7A"/>
+          <w:sz w:val="18"/>
+          <w:szCs w:val="18"/>
+        </w:rPr>
+        <w:t xml:space="preserve"> </w:t>
+      </w:r>
+      <w:r>
+        <w:rPr>
+          <w:color w:val="000000"/>
+          <w:sz w:val="18"/>
+          <w:szCs w:val="18"/>
+        </w:rPr>
+        <w:t xml:space="preserve">+ </w:t>
+      </w:r>
+      <w:r>
+        <w:rPr>
+          <w:b/>
+          <w:bCs/>
+          <w:color w:val="008000"/>
+          <w:sz w:val="18"/>
+          <w:szCs w:val="18"/>
+        </w:rPr>
+        <w:t>".</w:t>
+      </w:r>
+      <w:proofErr w:type="spellStart"/>
+      <w:r>
+        <w:rPr>
+          <w:b/>
+          <w:bCs/>
+          <w:color w:val="008000"/>
+          <w:sz w:val="18"/>
+          <w:szCs w:val="18"/>
+        </w:rPr>
+        <w:t>json?paging</w:t>
+      </w:r>
+      <w:proofErr w:type="spellEnd"/>
+      <w:r>
+        <w:rPr>
+          <w:b/>
+          <w:bCs/>
+          <w:color w:val="008000"/>
+          <w:sz w:val="18"/>
+          <w:szCs w:val="18"/>
+        </w:rPr>
+        <w:t>=false"</w:t>
+      </w:r>
+      <w:r>
+        <w:rPr>
+          <w:color w:val="000000"/>
+          <w:sz w:val="18"/>
+          <w:szCs w:val="18"/>
+        </w:rPr>
+        <w:t>,</w:t>
+      </w:r>
+      <w:r>
+        <w:rPr>
+          <w:color w:val="000000"/>
+          <w:sz w:val="18"/>
+          <w:szCs w:val="18"/>
+        </w:rPr>
+        <w:br/>
+        <w:t xml:space="preserve">    </w:t>
+      </w:r>
+      <w:r>
+        <w:rPr>
+          <w:color w:val="7A7A43"/>
+          <w:sz w:val="18"/>
+          <w:szCs w:val="18"/>
+        </w:rPr>
+        <w:t>success</w:t>
+      </w:r>
+      <w:r>
+        <w:rPr>
+          <w:color w:val="000000"/>
+          <w:sz w:val="18"/>
+          <w:szCs w:val="18"/>
+        </w:rPr>
+        <w:t xml:space="preserve">: </w:t>
+      </w:r>
+      <w:r>
+        <w:rPr>
+          <w:b/>
+          <w:bCs/>
+          <w:color w:val="000080"/>
+          <w:sz w:val="18"/>
+          <w:szCs w:val="18"/>
+        </w:rPr>
+        <w:t xml:space="preserve">function </w:t>
+      </w:r>
+      <w:r>
+        <w:rPr>
+          <w:color w:val="000000"/>
+          <w:sz w:val="18"/>
+          <w:szCs w:val="18"/>
+        </w:rPr>
+        <w:t>(</w:t>
+      </w:r>
+      <w:proofErr w:type="spellStart"/>
+      <w:r>
+        <w:rPr>
+          <w:color w:val="000000"/>
+          <w:sz w:val="18"/>
+          <w:szCs w:val="18"/>
+        </w:rPr>
+        <w:t>orgUnitResponse</w:t>
+      </w:r>
+      <w:proofErr w:type="spellEnd"/>
+      <w:r>
+        <w:rPr>
+          <w:color w:val="000000"/>
+          <w:sz w:val="18"/>
+          <w:szCs w:val="18"/>
+        </w:rPr>
+        <w:t>) {</w:t>
+      </w:r>
+      <w:r>
+        <w:rPr>
+          <w:color w:val="000000"/>
+          <w:sz w:val="18"/>
+          <w:szCs w:val="18"/>
+        </w:rPr>
+        <w:br/>
+        <w:t xml:space="preserve">        </w:t>
+      </w:r>
+      <w:r>
+        <w:rPr>
+          <w:b/>
+          <w:bCs/>
+          <w:color w:val="000080"/>
+          <w:sz w:val="18"/>
+          <w:szCs w:val="18"/>
+        </w:rPr>
+        <w:t xml:space="preserve">var </w:t>
+      </w:r>
+      <w:proofErr w:type="spellStart"/>
+      <w:r>
+        <w:rPr>
+          <w:color w:val="458383"/>
+          <w:sz w:val="18"/>
+          <w:szCs w:val="18"/>
+        </w:rPr>
+        <w:t>updateOrgUnitCoOrdinate</w:t>
+      </w:r>
+      <w:proofErr w:type="spellEnd"/>
+      <w:r>
+        <w:rPr>
+          <w:color w:val="458383"/>
+          <w:sz w:val="18"/>
+          <w:szCs w:val="18"/>
+        </w:rPr>
+        <w:t xml:space="preserve"> </w:t>
+      </w:r>
+      <w:r>
+        <w:rPr>
+          <w:color w:val="000000"/>
+          <w:sz w:val="18"/>
+          <w:szCs w:val="18"/>
+        </w:rPr>
+        <w:t>= {</w:t>
+      </w:r>
+      <w:r>
+        <w:rPr>
+          <w:color w:val="000000"/>
+          <w:sz w:val="18"/>
+          <w:szCs w:val="18"/>
+        </w:rPr>
+        <w:br/>
+        <w:t xml:space="preserve">            </w:t>
+      </w:r>
+      <w:r>
+        <w:rPr>
+          <w:b/>
+          <w:bCs/>
+          <w:color w:val="660E7A"/>
+          <w:sz w:val="18"/>
+          <w:szCs w:val="18"/>
+        </w:rPr>
+        <w:t>id</w:t>
+      </w:r>
+      <w:r>
+        <w:rPr>
+          <w:color w:val="000000"/>
+          <w:sz w:val="18"/>
+          <w:szCs w:val="18"/>
+        </w:rPr>
+        <w:t xml:space="preserve">: </w:t>
+      </w:r>
+      <w:proofErr w:type="spellStart"/>
+      <w:r>
+        <w:rPr>
+          <w:color w:val="000000"/>
+          <w:sz w:val="18"/>
+          <w:szCs w:val="18"/>
+        </w:rPr>
+        <w:t>row.</w:t>
+      </w:r>
+      <w:r>
+        <w:rPr>
+          <w:b/>
+          <w:bCs/>
+          <w:color w:val="660E7A"/>
+          <w:sz w:val="18"/>
+          <w:szCs w:val="18"/>
+        </w:rPr>
+        <w:t>uid</w:t>
+      </w:r>
+      <w:proofErr w:type="spellEnd"/>
+      <w:r>
+        <w:rPr>
+          <w:color w:val="000000"/>
+          <w:sz w:val="18"/>
+          <w:szCs w:val="18"/>
+        </w:rPr>
+        <w:t>,</w:t>
+      </w:r>
+      <w:r>
+        <w:rPr>
+          <w:color w:val="000000"/>
+          <w:sz w:val="18"/>
+          <w:szCs w:val="18"/>
+        </w:rPr>
+        <w:br/>
+        <w:t xml:space="preserve">            </w:t>
+      </w:r>
+      <w:proofErr w:type="spellStart"/>
+      <w:r>
+        <w:rPr>
+          <w:b/>
+          <w:bCs/>
+          <w:color w:val="660E7A"/>
+          <w:sz w:val="18"/>
+          <w:szCs w:val="18"/>
+        </w:rPr>
+        <w:t>name</w:t>
+      </w:r>
+      <w:r>
+        <w:rPr>
+          <w:color w:val="000000"/>
+          <w:sz w:val="18"/>
+          <w:szCs w:val="18"/>
+        </w:rPr>
+        <w:t>:orgUnitResponse.</w:t>
+      </w:r>
+      <w:r>
+        <w:rPr>
+          <w:b/>
+          <w:bCs/>
+          <w:color w:val="660E7A"/>
+          <w:sz w:val="18"/>
+          <w:szCs w:val="18"/>
+        </w:rPr>
+        <w:t>name</w:t>
+      </w:r>
+      <w:proofErr w:type="spellEnd"/>
+      <w:r>
+        <w:rPr>
+          <w:color w:val="000000"/>
+          <w:sz w:val="18"/>
+          <w:szCs w:val="18"/>
+        </w:rPr>
+        <w:t>,</w:t>
+      </w:r>
+      <w:r>
+        <w:rPr>
+          <w:color w:val="000000"/>
+          <w:sz w:val="18"/>
+          <w:szCs w:val="18"/>
+        </w:rPr>
+        <w:br/>
+        <w:t xml:space="preserve">            </w:t>
+      </w:r>
+      <w:proofErr w:type="spellStart"/>
+      <w:r>
+        <w:rPr>
+          <w:b/>
+          <w:bCs/>
+          <w:color w:val="660E7A"/>
+          <w:sz w:val="18"/>
+          <w:szCs w:val="18"/>
+        </w:rPr>
+        <w:t>shortName</w:t>
+      </w:r>
+      <w:r>
+        <w:rPr>
+          <w:color w:val="000000"/>
+          <w:sz w:val="18"/>
+          <w:szCs w:val="18"/>
+        </w:rPr>
+        <w:t>:orgUnitResponse.</w:t>
+      </w:r>
+      <w:r>
+        <w:rPr>
+          <w:b/>
+          <w:bCs/>
+          <w:color w:val="660E7A"/>
+          <w:sz w:val="18"/>
+          <w:szCs w:val="18"/>
+        </w:rPr>
+        <w:t>shortName</w:t>
+      </w:r>
+      <w:proofErr w:type="spellEnd"/>
+      <w:r>
+        <w:rPr>
+          <w:color w:val="000000"/>
+          <w:sz w:val="18"/>
+          <w:szCs w:val="18"/>
+        </w:rPr>
+        <w:t>,</w:t>
+      </w:r>
+      <w:r>
+        <w:rPr>
+          <w:color w:val="000000"/>
+          <w:sz w:val="18"/>
+          <w:szCs w:val="18"/>
+        </w:rPr>
+        <w:br/>
+        <w:t xml:space="preserve">            </w:t>
+      </w:r>
+      <w:proofErr w:type="spellStart"/>
+      <w:r>
+        <w:rPr>
+          <w:b/>
+          <w:bCs/>
+          <w:color w:val="660E7A"/>
+          <w:sz w:val="18"/>
+          <w:szCs w:val="18"/>
+        </w:rPr>
+        <w:t>openingDate</w:t>
+      </w:r>
+      <w:r>
+        <w:rPr>
+          <w:color w:val="000000"/>
+          <w:sz w:val="18"/>
+          <w:szCs w:val="18"/>
+        </w:rPr>
+        <w:t>:orgUnitResponse.</w:t>
+      </w:r>
+      <w:r>
+        <w:rPr>
+          <w:b/>
+          <w:bCs/>
+          <w:color w:val="660E7A"/>
+          <w:sz w:val="18"/>
+          <w:szCs w:val="18"/>
+        </w:rPr>
+        <w:t>openingDate</w:t>
+      </w:r>
+      <w:proofErr w:type="spellEnd"/>
+      <w:r>
+        <w:rPr>
+          <w:color w:val="000000"/>
+          <w:sz w:val="18"/>
+          <w:szCs w:val="18"/>
+        </w:rPr>
+        <w:t>,</w:t>
+      </w:r>
+      <w:r>
+        <w:rPr>
+          <w:color w:val="000000"/>
+          <w:sz w:val="18"/>
+          <w:szCs w:val="18"/>
+        </w:rPr>
+        <w:br/>
+        <w:t xml:space="preserve">            </w:t>
+      </w:r>
+      <w:r>
+        <w:rPr>
+          <w:b/>
+          <w:bCs/>
+          <w:color w:val="660E7A"/>
+          <w:sz w:val="18"/>
+          <w:szCs w:val="18"/>
+        </w:rPr>
+        <w:t>parent</w:t>
+      </w:r>
+      <w:r>
+        <w:rPr>
+          <w:color w:val="000000"/>
+          <w:sz w:val="18"/>
+          <w:szCs w:val="18"/>
+        </w:rPr>
+        <w:t xml:space="preserve">: </w:t>
+      </w:r>
+      <w:proofErr w:type="spellStart"/>
+      <w:r>
+        <w:rPr>
+          <w:color w:val="000000"/>
+          <w:sz w:val="18"/>
+          <w:szCs w:val="18"/>
+        </w:rPr>
+        <w:t>orgUnitResponse.</w:t>
+      </w:r>
+      <w:r>
+        <w:rPr>
+          <w:b/>
+          <w:bCs/>
+          <w:color w:val="660E7A"/>
+          <w:sz w:val="18"/>
+          <w:szCs w:val="18"/>
+        </w:rPr>
+        <w:t>parent</w:t>
+      </w:r>
+      <w:proofErr w:type="spellEnd"/>
+      <w:r>
+        <w:rPr>
+          <w:color w:val="000000"/>
+          <w:sz w:val="18"/>
+          <w:szCs w:val="18"/>
+        </w:rPr>
+        <w:t>,</w:t>
+      </w:r>
+      <w:r>
+        <w:rPr>
+          <w:color w:val="000000"/>
+          <w:sz w:val="18"/>
+          <w:szCs w:val="18"/>
+        </w:rPr>
+        <w:br/>
+        <w:t xml:space="preserve">            </w:t>
+      </w:r>
+      <w:r>
+        <w:rPr>
+          <w:b/>
+          <w:bCs/>
+          <w:color w:val="660E7A"/>
+          <w:sz w:val="18"/>
+          <w:szCs w:val="18"/>
+        </w:rPr>
+        <w:t>geometry</w:t>
+      </w:r>
+      <w:r>
+        <w:rPr>
+          <w:color w:val="000000"/>
+          <w:sz w:val="18"/>
+          <w:szCs w:val="18"/>
+        </w:rPr>
+        <w:t>: {</w:t>
+      </w:r>
+      <w:r>
+        <w:rPr>
+          <w:color w:val="000000"/>
+          <w:sz w:val="18"/>
+          <w:szCs w:val="18"/>
+        </w:rPr>
+        <w:br/>
+        <w:t xml:space="preserve">                </w:t>
+      </w:r>
+      <w:r>
+        <w:rPr>
+          <w:b/>
+          <w:bCs/>
+          <w:color w:val="660E7A"/>
+          <w:sz w:val="18"/>
+          <w:szCs w:val="18"/>
+        </w:rPr>
+        <w:t>type</w:t>
+      </w:r>
+      <w:r>
+        <w:rPr>
+          <w:color w:val="000000"/>
+          <w:sz w:val="18"/>
+          <w:szCs w:val="18"/>
+        </w:rPr>
+        <w:t xml:space="preserve">: </w:t>
+      </w:r>
+      <w:proofErr w:type="spellStart"/>
+      <w:r>
+        <w:rPr>
+          <w:color w:val="000000"/>
+          <w:sz w:val="18"/>
+          <w:szCs w:val="18"/>
+        </w:rPr>
+        <w:t>row.featureType</w:t>
+      </w:r>
+      <w:proofErr w:type="spellEnd"/>
+      <w:r>
+        <w:rPr>
+          <w:color w:val="000000"/>
+          <w:sz w:val="18"/>
+          <w:szCs w:val="18"/>
+        </w:rPr>
+        <w:t>,</w:t>
+      </w:r>
+      <w:r>
+        <w:rPr>
+          <w:color w:val="000000"/>
+          <w:sz w:val="18"/>
+          <w:szCs w:val="18"/>
+        </w:rPr>
+        <w:br/>
+        <w:t xml:space="preserve">                </w:t>
+      </w:r>
+      <w:r>
+        <w:rPr>
+          <w:b/>
+          <w:bCs/>
+          <w:color w:val="660E7A"/>
+          <w:sz w:val="18"/>
+          <w:szCs w:val="18"/>
+        </w:rPr>
+        <w:t>coordinates</w:t>
+      </w:r>
+      <w:r>
+        <w:rPr>
+          <w:color w:val="000000"/>
+          <w:sz w:val="18"/>
+          <w:szCs w:val="18"/>
+        </w:rPr>
+        <w:t>: [</w:t>
+      </w:r>
+      <w:proofErr w:type="spellStart"/>
+      <w:r>
+        <w:rPr>
+          <w:color w:val="000000"/>
+          <w:sz w:val="18"/>
+          <w:szCs w:val="18"/>
+        </w:rPr>
+        <w:t>row.</w:t>
+      </w:r>
+      <w:r>
+        <w:rPr>
+          <w:b/>
+          <w:bCs/>
+          <w:color w:val="660E7A"/>
+          <w:sz w:val="18"/>
+          <w:szCs w:val="18"/>
+        </w:rPr>
+        <w:t>coordinates</w:t>
+      </w:r>
+      <w:r>
+        <w:rPr>
+          <w:color w:val="000000"/>
+          <w:sz w:val="18"/>
+          <w:szCs w:val="18"/>
+        </w:rPr>
+        <w:t>.</w:t>
+      </w:r>
+      <w:r>
+        <w:rPr>
+          <w:color w:val="7A7A43"/>
+          <w:sz w:val="18"/>
+          <w:szCs w:val="18"/>
+        </w:rPr>
+        <w:t>split</w:t>
+      </w:r>
+      <w:proofErr w:type="spellEnd"/>
+      <w:r>
+        <w:rPr>
+          <w:color w:val="000000"/>
+          <w:sz w:val="18"/>
+          <w:szCs w:val="18"/>
+        </w:rPr>
+        <w:t>(</w:t>
+      </w:r>
+      <w:r>
+        <w:rPr>
+          <w:b/>
+          <w:bCs/>
+          <w:color w:val="008000"/>
+          <w:sz w:val="18"/>
+          <w:szCs w:val="18"/>
+        </w:rPr>
+        <w:t>","</w:t>
+      </w:r>
+      <w:r>
+        <w:rPr>
+          <w:color w:val="000000"/>
+          <w:sz w:val="18"/>
+          <w:szCs w:val="18"/>
+        </w:rPr>
+        <w:t>)[</w:t>
+      </w:r>
+      <w:r>
+        <w:rPr>
+          <w:color w:val="0000FF"/>
+          <w:sz w:val="18"/>
+          <w:szCs w:val="18"/>
+        </w:rPr>
+        <w:t>0</w:t>
+      </w:r>
+      <w:r>
+        <w:rPr>
+          <w:color w:val="000000"/>
+          <w:sz w:val="18"/>
+          <w:szCs w:val="18"/>
+        </w:rPr>
+        <w:t xml:space="preserve">], </w:t>
+      </w:r>
+      <w:proofErr w:type="spellStart"/>
+      <w:r>
+        <w:rPr>
+          <w:color w:val="000000"/>
+          <w:sz w:val="18"/>
+          <w:szCs w:val="18"/>
+        </w:rPr>
+        <w:t>row.</w:t>
+      </w:r>
+      <w:r>
+        <w:rPr>
+          <w:b/>
+          <w:bCs/>
+          <w:color w:val="660E7A"/>
+          <w:sz w:val="18"/>
+          <w:szCs w:val="18"/>
+        </w:rPr>
+        <w:t>coordinates</w:t>
+      </w:r>
+      <w:r>
+        <w:rPr>
+          <w:color w:val="000000"/>
+          <w:sz w:val="18"/>
+          <w:szCs w:val="18"/>
+        </w:rPr>
+        <w:t>.</w:t>
+      </w:r>
+      <w:r>
+        <w:rPr>
+          <w:color w:val="7A7A43"/>
+          <w:sz w:val="18"/>
+          <w:szCs w:val="18"/>
+        </w:rPr>
+        <w:t>split</w:t>
+      </w:r>
+      <w:proofErr w:type="spellEnd"/>
+      <w:r>
+        <w:rPr>
+          <w:color w:val="000000"/>
+          <w:sz w:val="18"/>
+          <w:szCs w:val="18"/>
+        </w:rPr>
+        <w:t>(</w:t>
+      </w:r>
+      <w:r>
+        <w:rPr>
+          <w:b/>
+          <w:bCs/>
+          <w:color w:val="008000"/>
+          <w:sz w:val="18"/>
+          <w:szCs w:val="18"/>
+        </w:rPr>
+        <w:t>","</w:t>
+      </w:r>
+      <w:r>
+        <w:rPr>
+          <w:color w:val="000000"/>
+          <w:sz w:val="18"/>
+          <w:szCs w:val="18"/>
+        </w:rPr>
+        <w:t>)[</w:t>
+      </w:r>
+      <w:r>
+        <w:rPr>
+          <w:color w:val="0000FF"/>
+          <w:sz w:val="18"/>
+          <w:szCs w:val="18"/>
+        </w:rPr>
+        <w:t>1</w:t>
+      </w:r>
+      <w:r>
+        <w:rPr>
+          <w:color w:val="000000"/>
+          <w:sz w:val="18"/>
+          <w:szCs w:val="18"/>
+        </w:rPr>
+        <w:t>]]</w:t>
+      </w:r>
+      <w:r>
+        <w:rPr>
+          <w:color w:val="000000"/>
+          <w:sz w:val="18"/>
+          <w:szCs w:val="18"/>
+        </w:rPr>
+        <w:br/>
+        <w:t xml:space="preserve">            }</w:t>
+      </w:r>
+      <w:r>
+        <w:rPr>
+          <w:color w:val="000000"/>
+          <w:sz w:val="18"/>
+          <w:szCs w:val="18"/>
+        </w:rPr>
+        <w:br/>
+        <w:t xml:space="preserve">        };</w:t>
+      </w:r>
+      <w:r>
+        <w:rPr>
+          <w:color w:val="000000"/>
+          <w:sz w:val="18"/>
+          <w:szCs w:val="18"/>
+        </w:rPr>
+        <w:br/>
+      </w:r>
+      <w:r>
+        <w:rPr>
+          <w:color w:val="000000"/>
+          <w:sz w:val="18"/>
+          <w:szCs w:val="18"/>
+        </w:rPr>
+        <w:br/>
+        <w:t xml:space="preserve">        </w:t>
+      </w:r>
+      <w:r>
+        <w:rPr>
+          <w:b/>
+          <w:bCs/>
+          <w:color w:val="660E7A"/>
+          <w:sz w:val="18"/>
+          <w:szCs w:val="18"/>
+        </w:rPr>
+        <w:t>$</w:t>
+      </w:r>
+      <w:r>
+        <w:rPr>
+          <w:color w:val="000000"/>
+          <w:sz w:val="18"/>
+          <w:szCs w:val="18"/>
+        </w:rPr>
+        <w:t>.</w:t>
+      </w:r>
+      <w:r>
+        <w:rPr>
+          <w:color w:val="7A7A43"/>
+          <w:sz w:val="18"/>
+          <w:szCs w:val="18"/>
+        </w:rPr>
+        <w:t>ajax</w:t>
+      </w:r>
+      <w:r>
+        <w:rPr>
+          <w:color w:val="000000"/>
+          <w:sz w:val="18"/>
+          <w:szCs w:val="18"/>
+        </w:rPr>
+        <w:t>({</w:t>
+      </w:r>
+      <w:r>
+        <w:rPr>
+          <w:color w:val="000000"/>
+          <w:sz w:val="18"/>
+          <w:szCs w:val="18"/>
+        </w:rPr>
+        <w:br/>
+        <w:t xml:space="preserve">            </w:t>
+      </w:r>
+      <w:r>
+        <w:rPr>
+          <w:b/>
+          <w:bCs/>
+          <w:color w:val="660E7A"/>
+          <w:sz w:val="18"/>
+          <w:szCs w:val="18"/>
+        </w:rPr>
+        <w:t>type</w:t>
+      </w:r>
+      <w:r>
+        <w:rPr>
+          <w:color w:val="000000"/>
+          <w:sz w:val="18"/>
+          <w:szCs w:val="18"/>
+        </w:rPr>
+        <w:t xml:space="preserve">: </w:t>
+      </w:r>
+      <w:r>
+        <w:rPr>
+          <w:b/>
+          <w:bCs/>
+          <w:color w:val="008000"/>
+          <w:sz w:val="18"/>
+          <w:szCs w:val="18"/>
+        </w:rPr>
+        <w:t>"PUT"</w:t>
+      </w:r>
+      <w:r>
+        <w:rPr>
+          <w:color w:val="000000"/>
+          <w:sz w:val="18"/>
+          <w:szCs w:val="18"/>
+        </w:rPr>
+        <w:t>,</w:t>
+      </w:r>
+      <w:r>
+        <w:rPr>
+          <w:color w:val="000000"/>
+          <w:sz w:val="18"/>
+          <w:szCs w:val="18"/>
+        </w:rPr>
+        <w:br/>
+        <w:t xml:space="preserve">            </w:t>
+      </w:r>
+      <w:r>
+        <w:rPr>
+          <w:b/>
+          <w:bCs/>
+          <w:color w:val="660E7A"/>
+          <w:sz w:val="18"/>
+          <w:szCs w:val="18"/>
+        </w:rPr>
+        <w:t>async</w:t>
+      </w:r>
+      <w:r>
+        <w:rPr>
+          <w:color w:val="000000"/>
+          <w:sz w:val="18"/>
+          <w:szCs w:val="18"/>
+        </w:rPr>
+        <w:t xml:space="preserve">: </w:t>
+      </w:r>
+      <w:r>
+        <w:rPr>
+          <w:b/>
+          <w:bCs/>
+          <w:color w:val="000080"/>
+          <w:sz w:val="18"/>
+          <w:szCs w:val="18"/>
+        </w:rPr>
+        <w:t>false</w:t>
+      </w:r>
+      <w:r>
+        <w:rPr>
+          <w:color w:val="000000"/>
+          <w:sz w:val="18"/>
+          <w:szCs w:val="18"/>
+        </w:rPr>
+        <w:t>,</w:t>
+      </w:r>
+      <w:r>
+        <w:rPr>
+          <w:color w:val="000000"/>
+          <w:sz w:val="18"/>
+          <w:szCs w:val="18"/>
+        </w:rPr>
+        <w:br/>
+        <w:t xml:space="preserve">            </w:t>
+      </w:r>
+      <w:proofErr w:type="spellStart"/>
+      <w:r>
+        <w:rPr>
+          <w:b/>
+          <w:bCs/>
+          <w:color w:val="660E7A"/>
+          <w:sz w:val="18"/>
+          <w:szCs w:val="18"/>
+        </w:rPr>
+        <w:t>dataType</w:t>
+      </w:r>
+      <w:proofErr w:type="spellEnd"/>
+      <w:r>
+        <w:rPr>
+          <w:color w:val="000000"/>
+          <w:sz w:val="18"/>
+          <w:szCs w:val="18"/>
+        </w:rPr>
+        <w:t xml:space="preserve">: </w:t>
+      </w:r>
+      <w:r>
+        <w:rPr>
+          <w:b/>
+          <w:bCs/>
+          <w:color w:val="008000"/>
+          <w:sz w:val="18"/>
+          <w:szCs w:val="18"/>
+        </w:rPr>
+        <w:t>"json"</w:t>
+      </w:r>
+      <w:r>
+        <w:rPr>
+          <w:color w:val="000000"/>
+          <w:sz w:val="18"/>
+          <w:szCs w:val="18"/>
+        </w:rPr>
+        <w:t>,</w:t>
+      </w:r>
+      <w:r>
+        <w:rPr>
+          <w:color w:val="000000"/>
+          <w:sz w:val="18"/>
+          <w:szCs w:val="18"/>
+        </w:rPr>
+        <w:br/>
+        <w:t xml:space="preserve">            </w:t>
+      </w:r>
+      <w:proofErr w:type="spellStart"/>
+      <w:r>
+        <w:rPr>
+          <w:b/>
+          <w:bCs/>
+          <w:color w:val="660E7A"/>
+          <w:sz w:val="18"/>
+          <w:szCs w:val="18"/>
+        </w:rPr>
+        <w:t>contentType</w:t>
+      </w:r>
+      <w:proofErr w:type="spellEnd"/>
+      <w:r>
+        <w:rPr>
+          <w:color w:val="000000"/>
+          <w:sz w:val="18"/>
+          <w:szCs w:val="18"/>
+        </w:rPr>
+        <w:t xml:space="preserve">: </w:t>
+      </w:r>
+      <w:r>
+        <w:rPr>
+          <w:b/>
+          <w:bCs/>
+          <w:color w:val="008000"/>
+          <w:sz w:val="18"/>
+          <w:szCs w:val="18"/>
+        </w:rPr>
+        <w:t>"application/json"</w:t>
+      </w:r>
+      <w:r>
+        <w:rPr>
+          <w:color w:val="000000"/>
+          <w:sz w:val="18"/>
+          <w:szCs w:val="18"/>
+        </w:rPr>
+        <w:t>,</w:t>
+      </w:r>
+      <w:r>
+        <w:rPr>
+          <w:color w:val="000000"/>
+          <w:sz w:val="18"/>
+          <w:szCs w:val="18"/>
+        </w:rPr>
+        <w:br/>
+        <w:t xml:space="preserve">            </w:t>
+      </w:r>
+      <w:r>
+        <w:rPr>
+          <w:b/>
+          <w:bCs/>
+          <w:color w:val="660E7A"/>
+          <w:sz w:val="18"/>
+          <w:szCs w:val="18"/>
+        </w:rPr>
+        <w:t>data</w:t>
+      </w:r>
+      <w:r>
+        <w:rPr>
+          <w:color w:val="000000"/>
+          <w:sz w:val="18"/>
+          <w:szCs w:val="18"/>
+        </w:rPr>
+        <w:t xml:space="preserve">: </w:t>
+      </w:r>
+      <w:proofErr w:type="spellStart"/>
+      <w:r>
+        <w:rPr>
+          <w:b/>
+          <w:bCs/>
+          <w:color w:val="660E7A"/>
+          <w:sz w:val="18"/>
+          <w:szCs w:val="18"/>
+        </w:rPr>
+        <w:t>JSON</w:t>
+      </w:r>
+      <w:r>
+        <w:rPr>
+          <w:color w:val="000000"/>
+          <w:sz w:val="18"/>
+          <w:szCs w:val="18"/>
+        </w:rPr>
+        <w:t>.</w:t>
+      </w:r>
+      <w:r>
+        <w:rPr>
+          <w:color w:val="7A7A43"/>
+          <w:sz w:val="18"/>
+          <w:szCs w:val="18"/>
+        </w:rPr>
+        <w:t>stringify</w:t>
+      </w:r>
+      <w:proofErr w:type="spellEnd"/>
+      <w:r>
+        <w:rPr>
+          <w:color w:val="000000"/>
+          <w:sz w:val="18"/>
+          <w:szCs w:val="18"/>
+        </w:rPr>
+        <w:t>(</w:t>
+      </w:r>
+      <w:proofErr w:type="spellStart"/>
+      <w:r>
+        <w:rPr>
+          <w:color w:val="458383"/>
+          <w:sz w:val="18"/>
+          <w:szCs w:val="18"/>
+        </w:rPr>
+        <w:t>updateOrgUnitCoOrdinate</w:t>
+      </w:r>
+      <w:proofErr w:type="spellEnd"/>
+      <w:r>
+        <w:rPr>
+          <w:color w:val="000000"/>
+          <w:sz w:val="18"/>
+          <w:szCs w:val="18"/>
+        </w:rPr>
+        <w:t>),</w:t>
+      </w:r>
+      <w:r>
+        <w:rPr>
+          <w:color w:val="000000"/>
+          <w:sz w:val="18"/>
+          <w:szCs w:val="18"/>
+        </w:rPr>
+        <w:br/>
+        <w:t xml:space="preserve">            </w:t>
+      </w:r>
+      <w:r>
+        <w:rPr>
+          <w:b/>
+          <w:bCs/>
+          <w:color w:val="660E7A"/>
+          <w:sz w:val="18"/>
+          <w:szCs w:val="18"/>
+        </w:rPr>
+        <w:t>url</w:t>
+      </w:r>
+      <w:r>
+        <w:rPr>
+          <w:color w:val="000000"/>
+          <w:sz w:val="18"/>
+          <w:szCs w:val="18"/>
+        </w:rPr>
+        <w:t xml:space="preserve">: </w:t>
+      </w:r>
+      <w:r>
+        <w:rPr>
+          <w:b/>
+          <w:bCs/>
+          <w:color w:val="008000"/>
+          <w:sz w:val="18"/>
+          <w:szCs w:val="18"/>
+        </w:rPr>
+        <w:t>'../../</w:t>
+      </w:r>
+      <w:proofErr w:type="spellStart"/>
+      <w:r>
+        <w:rPr>
+          <w:b/>
+          <w:bCs/>
+          <w:color w:val="008000"/>
+          <w:sz w:val="18"/>
+          <w:szCs w:val="18"/>
+        </w:rPr>
+        <w:t>organisationUnits</w:t>
+      </w:r>
+      <w:proofErr w:type="spellEnd"/>
+      <w:r>
+        <w:rPr>
+          <w:b/>
+          <w:bCs/>
+          <w:color w:val="008000"/>
+          <w:sz w:val="18"/>
+          <w:szCs w:val="18"/>
+        </w:rPr>
+        <w:t xml:space="preserve">/' </w:t>
+      </w:r>
+      <w:r>
+        <w:rPr>
+          <w:color w:val="000000"/>
+          <w:sz w:val="18"/>
+          <w:szCs w:val="18"/>
+        </w:rPr>
+        <w:t xml:space="preserve">+ </w:t>
+      </w:r>
+      <w:proofErr w:type="spellStart"/>
+      <w:r>
+        <w:rPr>
+          <w:color w:val="000000"/>
+          <w:sz w:val="18"/>
+          <w:szCs w:val="18"/>
+        </w:rPr>
+        <w:t>row.</w:t>
+      </w:r>
+      <w:r>
+        <w:rPr>
+          <w:b/>
+          <w:bCs/>
+          <w:color w:val="660E7A"/>
+          <w:sz w:val="18"/>
+          <w:szCs w:val="18"/>
+        </w:rPr>
+        <w:t>uid</w:t>
+      </w:r>
+      <w:proofErr w:type="spellEnd"/>
+      <w:r>
+        <w:rPr>
+          <w:color w:val="000000"/>
+          <w:sz w:val="18"/>
+          <w:szCs w:val="18"/>
+        </w:rPr>
+        <w:t>,</w:t>
+      </w:r>
+      <w:r>
+        <w:rPr>
+          <w:color w:val="000000"/>
+          <w:sz w:val="18"/>
+          <w:szCs w:val="18"/>
+        </w:rPr>
+        <w:br/>
+      </w:r>
+      <w:r>
+        <w:rPr>
+          <w:color w:val="000000"/>
+          <w:sz w:val="18"/>
+          <w:szCs w:val="18"/>
+        </w:rPr>
+        <w:br/>
+        <w:t xml:space="preserve">            </w:t>
+      </w:r>
+      <w:r>
+        <w:rPr>
+          <w:color w:val="7A7A43"/>
+          <w:sz w:val="18"/>
+          <w:szCs w:val="18"/>
+        </w:rPr>
+        <w:t>success</w:t>
+      </w:r>
+      <w:r>
+        <w:rPr>
+          <w:color w:val="000000"/>
+          <w:sz w:val="18"/>
+          <w:szCs w:val="18"/>
+        </w:rPr>
+        <w:t xml:space="preserve">: </w:t>
+      </w:r>
+      <w:r>
+        <w:rPr>
+          <w:b/>
+          <w:bCs/>
+          <w:color w:val="000080"/>
+          <w:sz w:val="18"/>
+          <w:szCs w:val="18"/>
+        </w:rPr>
+        <w:t xml:space="preserve">function </w:t>
+      </w:r>
+      <w:r>
+        <w:rPr>
+          <w:color w:val="000000"/>
+          <w:sz w:val="18"/>
+          <w:szCs w:val="18"/>
+        </w:rPr>
+        <w:t>(response) {</w:t>
+      </w:r>
+      <w:r>
+        <w:rPr>
+          <w:color w:val="000000"/>
+          <w:sz w:val="18"/>
+          <w:szCs w:val="18"/>
+        </w:rPr>
+        <w:br/>
+        <w:t xml:space="preserve">                </w:t>
+      </w:r>
+      <w:r>
+        <w:rPr>
+          <w:i/>
+          <w:iCs/>
+          <w:color w:val="808080"/>
+          <w:sz w:val="18"/>
+          <w:szCs w:val="18"/>
+        </w:rPr>
+        <w:t>//console.log( __</w:t>
+      </w:r>
+      <w:proofErr w:type="spellStart"/>
+      <w:r>
+        <w:rPr>
+          <w:i/>
+          <w:iCs/>
+          <w:color w:val="808080"/>
+          <w:sz w:val="18"/>
+          <w:szCs w:val="18"/>
+        </w:rPr>
+        <w:t>rowNum</w:t>
+      </w:r>
+      <w:proofErr w:type="spellEnd"/>
+      <w:r>
+        <w:rPr>
+          <w:i/>
+          <w:iCs/>
+          <w:color w:val="808080"/>
+          <w:sz w:val="18"/>
+          <w:szCs w:val="18"/>
+        </w:rPr>
+        <w:t xml:space="preserve">__ + " -- "+ </w:t>
+      </w:r>
+      <w:proofErr w:type="spellStart"/>
+      <w:r>
+        <w:rPr>
+          <w:i/>
+          <w:iCs/>
+          <w:color w:val="808080"/>
+          <w:sz w:val="18"/>
+          <w:szCs w:val="18"/>
+        </w:rPr>
+        <w:t>row.event</w:t>
+      </w:r>
+      <w:proofErr w:type="spellEnd"/>
+      <w:r>
+        <w:rPr>
+          <w:i/>
+          <w:iCs/>
+          <w:color w:val="808080"/>
+          <w:sz w:val="18"/>
+          <w:szCs w:val="18"/>
+        </w:rPr>
+        <w:t xml:space="preserve"> + "Event updated with " + </w:t>
+      </w:r>
+      <w:proofErr w:type="spellStart"/>
+      <w:r>
+        <w:rPr>
+          <w:i/>
+          <w:iCs/>
+          <w:color w:val="808080"/>
+          <w:sz w:val="18"/>
+          <w:szCs w:val="18"/>
+        </w:rPr>
+        <w:t>row.value</w:t>
+      </w:r>
+      <w:proofErr w:type="spellEnd"/>
+      <w:r>
+        <w:rPr>
+          <w:i/>
+          <w:iCs/>
+          <w:color w:val="808080"/>
+          <w:sz w:val="18"/>
+          <w:szCs w:val="18"/>
+        </w:rPr>
+        <w:t xml:space="preserve"> + "response: " + response );</w:t>
+      </w:r>
+      <w:r>
+        <w:rPr>
+          <w:i/>
+          <w:iCs/>
+          <w:color w:val="808080"/>
+          <w:sz w:val="18"/>
+          <w:szCs w:val="18"/>
+        </w:rPr>
+        <w:br/>
+        <w:t xml:space="preserve">                </w:t>
+      </w:r>
+      <w:r>
+        <w:rPr>
+          <w:b/>
+          <w:bCs/>
+          <w:color w:val="660E7A"/>
+          <w:sz w:val="18"/>
+          <w:szCs w:val="18"/>
+        </w:rPr>
+        <w:t>console</w:t>
+      </w:r>
+      <w:r>
+        <w:rPr>
+          <w:color w:val="000000"/>
+          <w:sz w:val="18"/>
+          <w:szCs w:val="18"/>
+        </w:rPr>
+        <w:t>.</w:t>
+      </w:r>
+      <w:r>
+        <w:rPr>
+          <w:color w:val="7A7A43"/>
+          <w:sz w:val="18"/>
+          <w:szCs w:val="18"/>
+        </w:rPr>
+        <w:t>log</w:t>
+      </w:r>
+      <w:r>
+        <w:rPr>
+          <w:color w:val="000000"/>
+          <w:sz w:val="18"/>
+          <w:szCs w:val="18"/>
+        </w:rPr>
+        <w:t xml:space="preserve">(  </w:t>
+      </w:r>
+      <w:r>
+        <w:rPr>
+          <w:b/>
+          <w:bCs/>
+          <w:color w:val="008000"/>
+          <w:sz w:val="18"/>
+          <w:szCs w:val="18"/>
+        </w:rPr>
+        <w:t xml:space="preserve">"Row - " </w:t>
+      </w:r>
+      <w:r>
+        <w:rPr>
+          <w:color w:val="000000"/>
+          <w:sz w:val="18"/>
+          <w:szCs w:val="18"/>
+        </w:rPr>
+        <w:t xml:space="preserve">+ </w:t>
+      </w:r>
+      <w:proofErr w:type="spellStart"/>
+      <w:r>
+        <w:rPr>
+          <w:color w:val="458383"/>
+          <w:sz w:val="18"/>
+          <w:szCs w:val="18"/>
+        </w:rPr>
+        <w:t>importCount</w:t>
+      </w:r>
+      <w:proofErr w:type="spellEnd"/>
+      <w:r>
+        <w:rPr>
+          <w:color w:val="458383"/>
+          <w:sz w:val="18"/>
+          <w:szCs w:val="18"/>
+        </w:rPr>
+        <w:t xml:space="preserve"> </w:t>
+      </w:r>
+      <w:r>
+        <w:rPr>
+          <w:color w:val="000000"/>
+          <w:sz w:val="18"/>
+          <w:szCs w:val="18"/>
+        </w:rPr>
+        <w:t xml:space="preserve">+ </w:t>
+      </w:r>
+      <w:r>
+        <w:rPr>
+          <w:b/>
+          <w:bCs/>
+          <w:color w:val="008000"/>
+          <w:sz w:val="18"/>
+          <w:szCs w:val="18"/>
+        </w:rPr>
+        <w:t xml:space="preserve">" update done response: " </w:t>
+      </w:r>
+      <w:r>
+        <w:rPr>
+          <w:color w:val="000000"/>
+          <w:sz w:val="18"/>
+          <w:szCs w:val="18"/>
+        </w:rPr>
+        <w:t xml:space="preserve">+ </w:t>
+      </w:r>
+      <w:proofErr w:type="spellStart"/>
+      <w:r>
+        <w:rPr>
+          <w:b/>
+          <w:bCs/>
+          <w:color w:val="660E7A"/>
+          <w:sz w:val="18"/>
+          <w:szCs w:val="18"/>
+        </w:rPr>
+        <w:t>JSON</w:t>
+      </w:r>
+      <w:r>
+        <w:rPr>
+          <w:color w:val="000000"/>
+          <w:sz w:val="18"/>
+          <w:szCs w:val="18"/>
+        </w:rPr>
+        <w:t>.</w:t>
+      </w:r>
+      <w:r>
+        <w:rPr>
+          <w:color w:val="7A7A43"/>
+          <w:sz w:val="18"/>
+          <w:szCs w:val="18"/>
+        </w:rPr>
+        <w:t>stringify</w:t>
+      </w:r>
+      <w:proofErr w:type="spellEnd"/>
+      <w:r>
+        <w:rPr>
+          <w:color w:val="000000"/>
+          <w:sz w:val="18"/>
+          <w:szCs w:val="18"/>
+        </w:rPr>
+        <w:t>(response) );</w:t>
+      </w:r>
+      <w:r>
+        <w:rPr>
+          <w:color w:val="000000"/>
+          <w:sz w:val="18"/>
+          <w:szCs w:val="18"/>
+        </w:rPr>
+        <w:br/>
+        <w:t xml:space="preserve">            },</w:t>
+      </w:r>
+      <w:r>
+        <w:rPr>
+          <w:color w:val="000000"/>
+          <w:sz w:val="18"/>
+          <w:szCs w:val="18"/>
+        </w:rPr>
+        <w:br/>
+        <w:t xml:space="preserve">            </w:t>
+      </w:r>
+      <w:r>
+        <w:rPr>
+          <w:color w:val="7A7A43"/>
+          <w:sz w:val="18"/>
+          <w:szCs w:val="18"/>
+        </w:rPr>
+        <w:t>error</w:t>
+      </w:r>
+      <w:r>
+        <w:rPr>
+          <w:color w:val="000000"/>
+          <w:sz w:val="18"/>
+          <w:szCs w:val="18"/>
+        </w:rPr>
+        <w:t xml:space="preserve">: </w:t>
+      </w:r>
+      <w:r>
+        <w:rPr>
+          <w:b/>
+          <w:bCs/>
+          <w:color w:val="000080"/>
+          <w:sz w:val="18"/>
+          <w:szCs w:val="18"/>
+        </w:rPr>
+        <w:t xml:space="preserve">function </w:t>
+      </w:r>
+      <w:r>
+        <w:rPr>
+          <w:color w:val="000000"/>
+          <w:sz w:val="18"/>
+          <w:szCs w:val="18"/>
+        </w:rPr>
+        <w:t>(response) {</w:t>
+      </w:r>
+      <w:r>
+        <w:rPr>
+          <w:color w:val="000000"/>
+          <w:sz w:val="18"/>
+          <w:szCs w:val="18"/>
+        </w:rPr>
+        <w:br/>
+        <w:t xml:space="preserve">                </w:t>
+      </w:r>
+      <w:r>
+        <w:rPr>
+          <w:b/>
+          <w:bCs/>
+          <w:color w:val="660E7A"/>
+          <w:sz w:val="18"/>
+          <w:szCs w:val="18"/>
+        </w:rPr>
+        <w:t>console</w:t>
+      </w:r>
+      <w:r>
+        <w:rPr>
+          <w:color w:val="000000"/>
+          <w:sz w:val="18"/>
+          <w:szCs w:val="18"/>
+        </w:rPr>
+        <w:t>.</w:t>
+      </w:r>
+      <w:r>
+        <w:rPr>
+          <w:color w:val="7A7A43"/>
+          <w:sz w:val="18"/>
+          <w:szCs w:val="18"/>
+        </w:rPr>
+        <w:t>log</w:t>
+      </w:r>
+      <w:r>
+        <w:rPr>
+          <w:color w:val="000000"/>
+          <w:sz w:val="18"/>
+          <w:szCs w:val="18"/>
+        </w:rPr>
+        <w:t xml:space="preserve">(  </w:t>
+      </w:r>
+      <w:r>
+        <w:rPr>
+          <w:b/>
+          <w:bCs/>
+          <w:color w:val="008000"/>
+          <w:sz w:val="18"/>
+          <w:szCs w:val="18"/>
+        </w:rPr>
+        <w:t xml:space="preserve">"Row - " </w:t>
+      </w:r>
+      <w:r>
+        <w:rPr>
+          <w:color w:val="000000"/>
+          <w:sz w:val="18"/>
+          <w:szCs w:val="18"/>
+        </w:rPr>
+        <w:t xml:space="preserve">+ </w:t>
+      </w:r>
+      <w:proofErr w:type="spellStart"/>
+      <w:r>
+        <w:rPr>
+          <w:color w:val="458383"/>
+          <w:sz w:val="18"/>
+          <w:szCs w:val="18"/>
+        </w:rPr>
+        <w:t>importCount</w:t>
+      </w:r>
+      <w:proofErr w:type="spellEnd"/>
+      <w:r>
+        <w:rPr>
+          <w:color w:val="458383"/>
+          <w:sz w:val="18"/>
+          <w:szCs w:val="18"/>
+        </w:rPr>
+        <w:t xml:space="preserve"> </w:t>
+      </w:r>
+      <w:r>
+        <w:rPr>
+          <w:color w:val="000000"/>
+          <w:sz w:val="18"/>
+          <w:szCs w:val="18"/>
+        </w:rPr>
+        <w:t xml:space="preserve">+ </w:t>
+      </w:r>
+      <w:r>
+        <w:rPr>
+          <w:b/>
+          <w:bCs/>
+          <w:color w:val="008000"/>
+          <w:sz w:val="18"/>
+          <w:szCs w:val="18"/>
+        </w:rPr>
+        <w:t xml:space="preserve">" error response: " </w:t>
+      </w:r>
+      <w:r>
+        <w:rPr>
+          <w:color w:val="000000"/>
+          <w:sz w:val="18"/>
+          <w:szCs w:val="18"/>
+        </w:rPr>
+        <w:t xml:space="preserve">+ </w:t>
+      </w:r>
+      <w:proofErr w:type="spellStart"/>
+      <w:r>
+        <w:rPr>
+          <w:b/>
+          <w:bCs/>
+          <w:color w:val="660E7A"/>
+          <w:sz w:val="18"/>
+          <w:szCs w:val="18"/>
+        </w:rPr>
+        <w:t>JSON</w:t>
+      </w:r>
+      <w:r>
+        <w:rPr>
+          <w:color w:val="000000"/>
+          <w:sz w:val="18"/>
+          <w:szCs w:val="18"/>
+        </w:rPr>
+        <w:t>.</w:t>
+      </w:r>
+      <w:r>
+        <w:rPr>
+          <w:color w:val="7A7A43"/>
+          <w:sz w:val="18"/>
+          <w:szCs w:val="18"/>
+        </w:rPr>
+        <w:t>stringify</w:t>
+      </w:r>
+      <w:proofErr w:type="spellEnd"/>
+      <w:r>
+        <w:rPr>
+          <w:color w:val="000000"/>
+          <w:sz w:val="18"/>
+          <w:szCs w:val="18"/>
+        </w:rPr>
+        <w:t>(response ));</w:t>
+      </w:r>
+      <w:r>
+        <w:rPr>
+          <w:color w:val="000000"/>
+          <w:sz w:val="18"/>
+          <w:szCs w:val="18"/>
+        </w:rPr>
+        <w:br/>
+        <w:t xml:space="preserve">            },</w:t>
+      </w:r>
+      <w:r>
+        <w:rPr>
+          <w:color w:val="000000"/>
+          <w:sz w:val="18"/>
+          <w:szCs w:val="18"/>
+        </w:rPr>
+        <w:br/>
+        <w:t xml:space="preserve">            </w:t>
+      </w:r>
+      <w:r>
+        <w:rPr>
+          <w:color w:val="7A7A43"/>
+          <w:sz w:val="18"/>
+          <w:szCs w:val="18"/>
+        </w:rPr>
+        <w:t>warning</w:t>
+      </w:r>
+      <w:r>
+        <w:rPr>
+          <w:color w:val="000000"/>
+          <w:sz w:val="18"/>
+          <w:szCs w:val="18"/>
+        </w:rPr>
+        <w:t xml:space="preserve">: </w:t>
+      </w:r>
+      <w:r>
+        <w:rPr>
+          <w:b/>
+          <w:bCs/>
+          <w:color w:val="000080"/>
+          <w:sz w:val="18"/>
+          <w:szCs w:val="18"/>
+        </w:rPr>
+        <w:t xml:space="preserve">function </w:t>
+      </w:r>
+      <w:r>
+        <w:rPr>
+          <w:color w:val="000000"/>
+          <w:sz w:val="18"/>
+          <w:szCs w:val="18"/>
+        </w:rPr>
+        <w:t>(response) {</w:t>
+      </w:r>
+      <w:r>
+        <w:rPr>
+          <w:color w:val="000000"/>
+          <w:sz w:val="18"/>
+          <w:szCs w:val="18"/>
+        </w:rPr>
+        <w:br/>
+        <w:t xml:space="preserve">                </w:t>
+      </w:r>
+      <w:r>
+        <w:rPr>
+          <w:b/>
+          <w:bCs/>
+          <w:color w:val="660E7A"/>
+          <w:sz w:val="18"/>
+          <w:szCs w:val="18"/>
+        </w:rPr>
+        <w:t>console</w:t>
+      </w:r>
+      <w:r>
+        <w:rPr>
+          <w:color w:val="000000"/>
+          <w:sz w:val="18"/>
+          <w:szCs w:val="18"/>
+        </w:rPr>
+        <w:t>.</w:t>
+      </w:r>
+      <w:r>
+        <w:rPr>
+          <w:color w:val="7A7A43"/>
+          <w:sz w:val="18"/>
+          <w:szCs w:val="18"/>
+        </w:rPr>
+        <w:t>log</w:t>
+      </w:r>
+      <w:r>
+        <w:rPr>
+          <w:color w:val="000000"/>
+          <w:sz w:val="18"/>
+          <w:szCs w:val="18"/>
+        </w:rPr>
+        <w:t xml:space="preserve">( </w:t>
+      </w:r>
+      <w:r>
+        <w:rPr>
+          <w:b/>
+          <w:bCs/>
+          <w:color w:val="008000"/>
+          <w:sz w:val="18"/>
+          <w:szCs w:val="18"/>
+        </w:rPr>
+        <w:t xml:space="preserve">"Row - " </w:t>
+      </w:r>
+      <w:r>
+        <w:rPr>
+          <w:color w:val="000000"/>
+          <w:sz w:val="18"/>
+          <w:szCs w:val="18"/>
+        </w:rPr>
+        <w:t xml:space="preserve">+ </w:t>
+      </w:r>
+      <w:proofErr w:type="spellStart"/>
+      <w:r>
+        <w:rPr>
+          <w:color w:val="458383"/>
+          <w:sz w:val="18"/>
+          <w:szCs w:val="18"/>
+        </w:rPr>
+        <w:t>importCount</w:t>
+      </w:r>
+      <w:proofErr w:type="spellEnd"/>
+      <w:r>
+        <w:rPr>
+          <w:color w:val="458383"/>
+          <w:sz w:val="18"/>
+          <w:szCs w:val="18"/>
+        </w:rPr>
+        <w:t xml:space="preserve"> </w:t>
+      </w:r>
+      <w:r>
+        <w:rPr>
+          <w:color w:val="000000"/>
+          <w:sz w:val="18"/>
+          <w:szCs w:val="18"/>
+        </w:rPr>
+        <w:t xml:space="preserve">+ </w:t>
+      </w:r>
+      <w:r>
+        <w:rPr>
+          <w:b/>
+          <w:bCs/>
+          <w:color w:val="008000"/>
+          <w:sz w:val="18"/>
+          <w:szCs w:val="18"/>
+        </w:rPr>
+        <w:t xml:space="preserve">"Warning response : " </w:t>
+      </w:r>
+      <w:r>
+        <w:rPr>
+          <w:color w:val="000000"/>
+          <w:sz w:val="18"/>
+          <w:szCs w:val="18"/>
+        </w:rPr>
+        <w:t xml:space="preserve">+  </w:t>
+      </w:r>
+      <w:proofErr w:type="spellStart"/>
+      <w:r>
+        <w:rPr>
+          <w:b/>
+          <w:bCs/>
+          <w:color w:val="660E7A"/>
+          <w:sz w:val="18"/>
+          <w:szCs w:val="18"/>
+        </w:rPr>
+        <w:t>JSON</w:t>
+      </w:r>
+      <w:r>
+        <w:rPr>
+          <w:color w:val="000000"/>
+          <w:sz w:val="18"/>
+          <w:szCs w:val="18"/>
+        </w:rPr>
+        <w:t>.</w:t>
+      </w:r>
+      <w:r>
+        <w:rPr>
+          <w:color w:val="7A7A43"/>
+          <w:sz w:val="18"/>
+          <w:szCs w:val="18"/>
+        </w:rPr>
+        <w:t>stringify</w:t>
+      </w:r>
+      <w:proofErr w:type="spellEnd"/>
+      <w:r>
+        <w:rPr>
+          <w:color w:val="000000"/>
+          <w:sz w:val="18"/>
+          <w:szCs w:val="18"/>
+        </w:rPr>
+        <w:t>(response ) );</w:t>
+      </w:r>
+      <w:r>
+        <w:rPr>
+          <w:color w:val="000000"/>
+          <w:sz w:val="18"/>
+          <w:szCs w:val="18"/>
+        </w:rPr>
+        <w:br/>
+        <w:t xml:space="preserve">            }</w:t>
+      </w:r>
+      <w:r>
+        <w:rPr>
+          <w:color w:val="000000"/>
+          <w:sz w:val="18"/>
+          <w:szCs w:val="18"/>
+        </w:rPr>
+        <w:br/>
+      </w:r>
+      <w:r>
+        <w:rPr>
+          <w:color w:val="000000"/>
+          <w:sz w:val="18"/>
+          <w:szCs w:val="18"/>
+        </w:rPr>
+        <w:br/>
+        <w:t xml:space="preserve">        });</w:t>
+      </w:r>
+      <w:r>
+        <w:rPr>
+          <w:color w:val="000000"/>
+          <w:sz w:val="18"/>
+          <w:szCs w:val="18"/>
+        </w:rPr>
+        <w:br/>
+        <w:t xml:space="preserve">    },</w:t>
+      </w:r>
+      <w:r>
+        <w:rPr>
+          <w:color w:val="000000"/>
+          <w:sz w:val="18"/>
+          <w:szCs w:val="18"/>
+        </w:rPr>
+        <w:br/>
+        <w:t xml:space="preserve">    </w:t>
+      </w:r>
+      <w:r>
+        <w:rPr>
+          <w:color w:val="7A7A43"/>
+          <w:sz w:val="18"/>
+          <w:szCs w:val="18"/>
+        </w:rPr>
+        <w:t>error</w:t>
+      </w:r>
+      <w:r>
+        <w:rPr>
+          <w:color w:val="000000"/>
+          <w:sz w:val="18"/>
+          <w:szCs w:val="18"/>
+        </w:rPr>
+        <w:t xml:space="preserve">: </w:t>
+      </w:r>
+      <w:r>
+        <w:rPr>
+          <w:b/>
+          <w:bCs/>
+          <w:color w:val="000080"/>
+          <w:sz w:val="18"/>
+          <w:szCs w:val="18"/>
+        </w:rPr>
+        <w:t xml:space="preserve">function </w:t>
+      </w:r>
+      <w:r>
+        <w:rPr>
+          <w:color w:val="000000"/>
+          <w:sz w:val="18"/>
+          <w:szCs w:val="18"/>
+        </w:rPr>
+        <w:t>(</w:t>
+      </w:r>
+      <w:proofErr w:type="spellStart"/>
+      <w:r>
+        <w:rPr>
+          <w:color w:val="000000"/>
+          <w:sz w:val="18"/>
+          <w:szCs w:val="18"/>
+        </w:rPr>
+        <w:t>orgUnitResponse</w:t>
+      </w:r>
+      <w:proofErr w:type="spellEnd"/>
+      <w:r>
+        <w:rPr>
+          <w:color w:val="000000"/>
+          <w:sz w:val="18"/>
+          <w:szCs w:val="18"/>
+        </w:rPr>
+        <w:t>) {</w:t>
+      </w:r>
+      <w:r>
+        <w:rPr>
+          <w:color w:val="000000"/>
+          <w:sz w:val="18"/>
+          <w:szCs w:val="18"/>
+        </w:rPr>
+        <w:br/>
+        <w:t xml:space="preserve">        </w:t>
+      </w:r>
+      <w:r>
+        <w:rPr>
+          <w:b/>
+          <w:bCs/>
+          <w:color w:val="660E7A"/>
+          <w:sz w:val="18"/>
+          <w:szCs w:val="18"/>
+        </w:rPr>
+        <w:t>console</w:t>
+      </w:r>
+      <w:r>
+        <w:rPr>
+          <w:color w:val="000000"/>
+          <w:sz w:val="18"/>
+          <w:szCs w:val="18"/>
+        </w:rPr>
+        <w:t>.</w:t>
+      </w:r>
+      <w:r>
+        <w:rPr>
+          <w:color w:val="7A7A43"/>
+          <w:sz w:val="18"/>
+          <w:szCs w:val="18"/>
+        </w:rPr>
+        <w:t>log</w:t>
+      </w:r>
+      <w:r>
+        <w:rPr>
+          <w:color w:val="000000"/>
+          <w:sz w:val="18"/>
+          <w:szCs w:val="18"/>
+        </w:rPr>
+        <w:t xml:space="preserve">( </w:t>
+      </w:r>
+      <w:proofErr w:type="spellStart"/>
+      <w:r>
+        <w:rPr>
+          <w:b/>
+          <w:bCs/>
+          <w:color w:val="660E7A"/>
+          <w:sz w:val="18"/>
+          <w:szCs w:val="18"/>
+        </w:rPr>
+        <w:t>JSON</w:t>
+      </w:r>
+      <w:r>
+        <w:rPr>
+          <w:color w:val="000000"/>
+          <w:sz w:val="18"/>
+          <w:szCs w:val="18"/>
+        </w:rPr>
+        <w:t>.</w:t>
+      </w:r>
+      <w:r>
+        <w:rPr>
+          <w:color w:val="7A7A43"/>
+          <w:sz w:val="18"/>
+          <w:szCs w:val="18"/>
+        </w:rPr>
+        <w:t>stringify</w:t>
+      </w:r>
+      <w:proofErr w:type="spellEnd"/>
+      <w:r>
+        <w:rPr>
+          <w:color w:val="000000"/>
+          <w:sz w:val="18"/>
+          <w:szCs w:val="18"/>
+        </w:rPr>
+        <w:t xml:space="preserve">( </w:t>
+      </w:r>
+      <w:proofErr w:type="spellStart"/>
+      <w:r>
+        <w:rPr>
+          <w:color w:val="000000"/>
+          <w:sz w:val="18"/>
+          <w:szCs w:val="18"/>
+        </w:rPr>
+        <w:t>row.</w:t>
+      </w:r>
+      <w:r>
+        <w:rPr>
+          <w:b/>
+          <w:bCs/>
+          <w:color w:val="660E7A"/>
+          <w:sz w:val="18"/>
+          <w:szCs w:val="18"/>
+        </w:rPr>
+        <w:t>uid</w:t>
+      </w:r>
+      <w:proofErr w:type="spellEnd"/>
+      <w:r>
+        <w:rPr>
+          <w:b/>
+          <w:bCs/>
+          <w:color w:val="660E7A"/>
+          <w:sz w:val="18"/>
+          <w:szCs w:val="18"/>
+        </w:rPr>
+        <w:t xml:space="preserve"> </w:t>
+      </w:r>
+      <w:r>
+        <w:rPr>
+          <w:color w:val="000000"/>
+          <w:sz w:val="18"/>
+          <w:szCs w:val="18"/>
+        </w:rPr>
+        <w:t xml:space="preserve">) +  </w:t>
+      </w:r>
+      <w:r>
+        <w:rPr>
+          <w:b/>
+          <w:bCs/>
+          <w:color w:val="008000"/>
+          <w:sz w:val="18"/>
+          <w:szCs w:val="18"/>
+        </w:rPr>
+        <w:t>" -- "</w:t>
+      </w:r>
+      <w:r>
+        <w:rPr>
+          <w:color w:val="000000"/>
+          <w:sz w:val="18"/>
+          <w:szCs w:val="18"/>
+        </w:rPr>
+        <w:t xml:space="preserve">+ </w:t>
+      </w:r>
+      <w:r>
+        <w:rPr>
+          <w:b/>
+          <w:bCs/>
+          <w:color w:val="008000"/>
+          <w:sz w:val="18"/>
+          <w:szCs w:val="18"/>
+        </w:rPr>
+        <w:t xml:space="preserve">"Error!: " </w:t>
+      </w:r>
+      <w:r>
+        <w:rPr>
+          <w:color w:val="000000"/>
+          <w:sz w:val="18"/>
+          <w:szCs w:val="18"/>
+        </w:rPr>
+        <w:t xml:space="preserve">+  </w:t>
+      </w:r>
+      <w:proofErr w:type="spellStart"/>
+      <w:r>
+        <w:rPr>
+          <w:b/>
+          <w:bCs/>
+          <w:color w:val="660E7A"/>
+          <w:sz w:val="18"/>
+          <w:szCs w:val="18"/>
+        </w:rPr>
+        <w:t>JSON</w:t>
+      </w:r>
+      <w:r>
+        <w:rPr>
+          <w:color w:val="000000"/>
+          <w:sz w:val="18"/>
+          <w:szCs w:val="18"/>
+        </w:rPr>
+        <w:t>.</w:t>
+      </w:r>
+      <w:r>
+        <w:rPr>
+          <w:color w:val="7A7A43"/>
+          <w:sz w:val="18"/>
+          <w:szCs w:val="18"/>
+        </w:rPr>
+        <w:t>stringify</w:t>
+      </w:r>
+      <w:proofErr w:type="spellEnd"/>
+      <w:r>
+        <w:rPr>
+          <w:color w:val="000000"/>
+          <w:sz w:val="18"/>
+          <w:szCs w:val="18"/>
+        </w:rPr>
+        <w:t xml:space="preserve">( </w:t>
+      </w:r>
+      <w:proofErr w:type="spellStart"/>
+      <w:r>
+        <w:rPr>
+          <w:color w:val="000000"/>
+          <w:sz w:val="18"/>
+          <w:szCs w:val="18"/>
+        </w:rPr>
+        <w:t>orgUnitResponse</w:t>
+      </w:r>
+      <w:proofErr w:type="spellEnd"/>
+      <w:r>
+        <w:rPr>
+          <w:color w:val="000000"/>
+          <w:sz w:val="18"/>
+          <w:szCs w:val="18"/>
+        </w:rPr>
+        <w:t xml:space="preserve"> ) );</w:t>
+      </w:r>
+      <w:r>
+        <w:rPr>
+          <w:color w:val="000000"/>
+          <w:sz w:val="18"/>
+          <w:szCs w:val="18"/>
+        </w:rPr>
+        <w:br/>
+        <w:t xml:space="preserve">    },</w:t>
+      </w:r>
+      <w:r>
+        <w:rPr>
+          <w:color w:val="000000"/>
+          <w:sz w:val="18"/>
+          <w:szCs w:val="18"/>
+        </w:rPr>
+        <w:br/>
+        <w:t xml:space="preserve">    </w:t>
+      </w:r>
+      <w:r>
+        <w:rPr>
+          <w:color w:val="7A7A43"/>
+          <w:sz w:val="18"/>
+          <w:szCs w:val="18"/>
+        </w:rPr>
+        <w:t>warning</w:t>
+      </w:r>
+      <w:r>
+        <w:rPr>
+          <w:color w:val="000000"/>
+          <w:sz w:val="18"/>
+          <w:szCs w:val="18"/>
+        </w:rPr>
+        <w:t xml:space="preserve">: </w:t>
+      </w:r>
+      <w:r>
+        <w:rPr>
+          <w:b/>
+          <w:bCs/>
+          <w:color w:val="000080"/>
+          <w:sz w:val="18"/>
+          <w:szCs w:val="18"/>
+        </w:rPr>
+        <w:t xml:space="preserve">function </w:t>
+      </w:r>
+      <w:r>
+        <w:rPr>
+          <w:color w:val="000000"/>
+          <w:sz w:val="18"/>
+          <w:szCs w:val="18"/>
+        </w:rPr>
+        <w:t>(</w:t>
+      </w:r>
+      <w:proofErr w:type="spellStart"/>
+      <w:r>
+        <w:rPr>
+          <w:color w:val="000000"/>
+          <w:sz w:val="18"/>
+          <w:szCs w:val="18"/>
+        </w:rPr>
+        <w:t>orgUnitResponse</w:t>
+      </w:r>
+      <w:proofErr w:type="spellEnd"/>
+      <w:r>
+        <w:rPr>
+          <w:color w:val="000000"/>
+          <w:sz w:val="18"/>
+          <w:szCs w:val="18"/>
+        </w:rPr>
+        <w:t>) {</w:t>
+      </w:r>
+      <w:r>
+        <w:rPr>
+          <w:color w:val="000000"/>
+          <w:sz w:val="18"/>
+          <w:szCs w:val="18"/>
+        </w:rPr>
+        <w:br/>
+        <w:t xml:space="preserve">        </w:t>
+      </w:r>
+      <w:r>
+        <w:rPr>
+          <w:b/>
+          <w:bCs/>
+          <w:color w:val="660E7A"/>
+          <w:sz w:val="18"/>
+          <w:szCs w:val="18"/>
+        </w:rPr>
+        <w:t>console</w:t>
+      </w:r>
+      <w:r>
+        <w:rPr>
+          <w:color w:val="000000"/>
+          <w:sz w:val="18"/>
+          <w:szCs w:val="18"/>
+        </w:rPr>
+        <w:t>.</w:t>
+      </w:r>
+      <w:r>
+        <w:rPr>
+          <w:color w:val="7A7A43"/>
+          <w:sz w:val="18"/>
+          <w:szCs w:val="18"/>
+        </w:rPr>
+        <w:t>log</w:t>
+      </w:r>
+      <w:r>
+        <w:rPr>
+          <w:color w:val="000000"/>
+          <w:sz w:val="18"/>
+          <w:szCs w:val="18"/>
+        </w:rPr>
+        <w:t xml:space="preserve">( </w:t>
+      </w:r>
+      <w:proofErr w:type="spellStart"/>
+      <w:r>
+        <w:rPr>
+          <w:b/>
+          <w:bCs/>
+          <w:color w:val="660E7A"/>
+          <w:sz w:val="18"/>
+          <w:szCs w:val="18"/>
+        </w:rPr>
+        <w:t>JSON</w:t>
+      </w:r>
+      <w:r>
+        <w:rPr>
+          <w:color w:val="000000"/>
+          <w:sz w:val="18"/>
+          <w:szCs w:val="18"/>
+        </w:rPr>
+        <w:t>.</w:t>
+      </w:r>
+      <w:r>
+        <w:rPr>
+          <w:color w:val="7A7A43"/>
+          <w:sz w:val="18"/>
+          <w:szCs w:val="18"/>
+        </w:rPr>
+        <w:t>stringify</w:t>
+      </w:r>
+      <w:proofErr w:type="spellEnd"/>
+      <w:r>
+        <w:rPr>
+          <w:color w:val="000000"/>
+          <w:sz w:val="18"/>
+          <w:szCs w:val="18"/>
+        </w:rPr>
+        <w:t xml:space="preserve">( </w:t>
+      </w:r>
+      <w:proofErr w:type="spellStart"/>
+      <w:r>
+        <w:rPr>
+          <w:color w:val="000000"/>
+          <w:sz w:val="18"/>
+          <w:szCs w:val="18"/>
+        </w:rPr>
+        <w:t>row.</w:t>
+      </w:r>
+      <w:r>
+        <w:rPr>
+          <w:b/>
+          <w:bCs/>
+          <w:color w:val="660E7A"/>
+          <w:sz w:val="18"/>
+          <w:szCs w:val="18"/>
+        </w:rPr>
+        <w:t>uid</w:t>
+      </w:r>
+      <w:proofErr w:type="spellEnd"/>
+      <w:r>
+        <w:rPr>
+          <w:b/>
+          <w:bCs/>
+          <w:color w:val="660E7A"/>
+          <w:sz w:val="18"/>
+          <w:szCs w:val="18"/>
+        </w:rPr>
+        <w:t xml:space="preserve"> </w:t>
+      </w:r>
+      <w:r>
+        <w:rPr>
+          <w:color w:val="000000"/>
+          <w:sz w:val="18"/>
+          <w:szCs w:val="18"/>
+        </w:rPr>
+        <w:t xml:space="preserve">) +  </w:t>
+      </w:r>
+      <w:r>
+        <w:rPr>
+          <w:b/>
+          <w:bCs/>
+          <w:color w:val="008000"/>
+          <w:sz w:val="18"/>
+          <w:szCs w:val="18"/>
+        </w:rPr>
+        <w:t>" -- "</w:t>
+      </w:r>
+      <w:r>
+        <w:rPr>
+          <w:color w:val="000000"/>
+          <w:sz w:val="18"/>
+          <w:szCs w:val="18"/>
+        </w:rPr>
+        <w:t xml:space="preserve">+ </w:t>
+      </w:r>
+      <w:r>
+        <w:rPr>
+          <w:b/>
+          <w:bCs/>
+          <w:color w:val="008000"/>
+          <w:sz w:val="18"/>
+          <w:szCs w:val="18"/>
+        </w:rPr>
+        <w:t xml:space="preserve">"Error!: " </w:t>
+      </w:r>
+      <w:r>
+        <w:rPr>
+          <w:color w:val="000000"/>
+          <w:sz w:val="18"/>
+          <w:szCs w:val="18"/>
+        </w:rPr>
+        <w:t xml:space="preserve">+  </w:t>
+      </w:r>
+      <w:proofErr w:type="spellStart"/>
+      <w:r>
+        <w:rPr>
+          <w:b/>
+          <w:bCs/>
+          <w:color w:val="660E7A"/>
+          <w:sz w:val="18"/>
+          <w:szCs w:val="18"/>
+        </w:rPr>
+        <w:t>JSON</w:t>
+      </w:r>
+      <w:r>
+        <w:rPr>
+          <w:color w:val="000000"/>
+          <w:sz w:val="18"/>
+          <w:szCs w:val="18"/>
+        </w:rPr>
+        <w:t>.</w:t>
+      </w:r>
+      <w:r>
+        <w:rPr>
+          <w:color w:val="7A7A43"/>
+          <w:sz w:val="18"/>
+          <w:szCs w:val="18"/>
+        </w:rPr>
+        <w:t>stringify</w:t>
+      </w:r>
+      <w:proofErr w:type="spellEnd"/>
+      <w:r>
+        <w:rPr>
+          <w:color w:val="000000"/>
+          <w:sz w:val="18"/>
+          <w:szCs w:val="18"/>
+        </w:rPr>
+        <w:t xml:space="preserve">( </w:t>
+      </w:r>
+      <w:proofErr w:type="spellStart"/>
+      <w:r>
+        <w:rPr>
+          <w:color w:val="000000"/>
+          <w:sz w:val="18"/>
+          <w:szCs w:val="18"/>
+        </w:rPr>
+        <w:t>orgUnitResponse</w:t>
+      </w:r>
+      <w:proofErr w:type="spellEnd"/>
+      <w:r>
+        <w:rPr>
+          <w:color w:val="000000"/>
+          <w:sz w:val="18"/>
+          <w:szCs w:val="18"/>
+        </w:rPr>
+        <w:t xml:space="preserve"> ) );</w:t>
+      </w:r>
+      <w:r>
+        <w:rPr>
+          <w:color w:val="000000"/>
+          <w:sz w:val="18"/>
+          <w:szCs w:val="18"/>
+        </w:rPr>
+        <w:br/>
+        <w:t xml:space="preserve">    }</w:t>
+      </w:r>
+      <w:r>
+        <w:rPr>
+          <w:color w:val="000000"/>
+          <w:sz w:val="18"/>
+          <w:szCs w:val="18"/>
+        </w:rPr>
+        <w:br/>
+        <w:t>});</w:t>
+      </w:r>
     </w:p>
     <w:p>
       <w:pPr>

</xml_diff>